<commit_message>
Updating Readme and Documentation
</commit_message>
<xml_diff>
--- a/Documentation.docx
+++ b/Documentation.docx
@@ -1553,44 +1553,20 @@
           <w:szCs w:val="28"/>
           <w:lang w:val="en-US"/>
         </w:rPr>
-        <w:t>Step3</w:t>
-      </w:r>
-      <w:r>
-        <w:rPr>
-          <w:b/>
-          <w:sz w:val="28"/>
-          <w:szCs w:val="28"/>
-          <w:lang w:val="en-US"/>
-        </w:rPr>
-        <w:t xml:space="preserve">: </w:t>
-      </w:r>
-      <w:r>
-        <w:rPr>
-          <w:b/>
-          <w:sz w:val="28"/>
-          <w:szCs w:val="28"/>
-          <w:lang w:val="en-US"/>
-        </w:rPr>
-        <w:t>Step definitions implementation</w:t>
-      </w:r>
-    </w:p>
-    <w:p>
-      <w:pPr>
-        <w:rPr>
-          <w:lang w:val="en-US"/>
-        </w:rPr>
-      </w:pPr>
-      <w:r>
-        <w:rPr>
-          <w:lang w:val="en-US"/>
-        </w:rPr>
-        <w:t>Here</w:t>
-      </w:r>
-      <w:r>
-        <w:rPr>
-          <w:lang w:val="en-US"/>
-        </w:rPr>
-        <w:t xml:space="preserve"> we will implement step definitions for the steps mentioned in our feature file. </w:t>
+        <w:t>Step3: Step definitions implementation</w:t>
+      </w:r>
+    </w:p>
+    <w:p>
+      <w:pPr>
+        <w:rPr>
+          <w:lang w:val="en-US"/>
+        </w:rPr>
+      </w:pPr>
+      <w:r>
+        <w:rPr>
+          <w:lang w:val="en-US"/>
+        </w:rPr>
+        <w:t xml:space="preserve">Here we will implement step definitions for the steps mentioned in our feature file. </w:t>
       </w:r>
       <w:r>
         <w:rPr>
@@ -2454,7 +2430,7 @@
           <w:szCs w:val="28"/>
           <w:lang w:val="en-US"/>
         </w:rPr>
-        <w:t>Step4</w:t>
+        <w:t xml:space="preserve">Step4: </w:t>
       </w:r>
       <w:r>
         <w:rPr>
@@ -2463,15 +2439,6 @@
           <w:szCs w:val="28"/>
           <w:lang w:val="en-US"/>
         </w:rPr>
-        <w:t xml:space="preserve">: </w:t>
-      </w:r>
-      <w:r>
-        <w:rPr>
-          <w:b/>
-          <w:sz w:val="28"/>
-          <w:szCs w:val="28"/>
-          <w:lang w:val="en-US"/>
-        </w:rPr>
         <w:t>Write Automation Code</w:t>
       </w:r>
     </w:p>
@@ -2485,13 +2452,7 @@
         <w:rPr>
           <w:lang w:val="en-US"/>
         </w:rPr>
-        <w:t>Here</w:t>
-      </w:r>
-      <w:r>
-        <w:rPr>
-          <w:lang w:val="en-US"/>
-        </w:rPr>
-        <w:t xml:space="preserve"> we will write the automation code using selenium to interact with the website elements and perform actions described in the scenario.</w:t>
+        <w:t>Here we will write the automation code using selenium to interact with the website elements and perform actions described in the scenario.</w:t>
       </w:r>
     </w:p>
     <w:p>
@@ -3435,17 +3396,211 @@
           <w:szCs w:val="28"/>
           <w:lang w:val="en-US"/>
         </w:rPr>
-        <w:t>Step5</w:t>
-      </w:r>
-      <w:r>
+        <w:t>Step5: Create Batch File</w:t>
+      </w:r>
+    </w:p>
+    <w:p>
+      <w:pPr>
+        <w:rPr>
+          <w:lang w:val="en-US"/>
+        </w:rPr>
+      </w:pPr>
+      <w:r>
+        <w:rPr>
+          <w:lang w:val="en-US"/>
+        </w:rPr>
+        <w:t>Here we will create a batch file (</w:t>
+      </w:r>
+      <w:proofErr w:type="spellStart"/>
+      <w:r>
+        <w:rPr>
+          <w:lang w:val="en-US"/>
+        </w:rPr>
+        <w:t>e.g</w:t>
+      </w:r>
+      <w:proofErr w:type="spellEnd"/>
+      <w:r>
+        <w:rPr>
+          <w:lang w:val="en-US"/>
+        </w:rPr>
+        <w:t xml:space="preserve"> runtest.bat) to run our test.</w:t>
+      </w:r>
+    </w:p>
+    <w:p>
+      <w:pPr>
+        <w:rPr>
+          <w:lang w:val="en-US"/>
+        </w:rPr>
+      </w:pPr>
+      <w:r>
+        <w:rPr>
+          <w:lang w:val="en-US"/>
+        </w:rPr>
+        <w:t>I’ve created batch file inside main directory too.</w:t>
+      </w:r>
+    </w:p>
+    <w:p>
+      <w:pPr>
+        <w:shd w:val="clear" w:color="auto" w:fill="000000" w:themeFill="text1"/>
+        <w:rPr>
+          <w:b/>
+          <w:lang w:val="en-US"/>
+        </w:rPr>
+      </w:pPr>
+      <w:r>
+        <w:rPr>
+          <w:b/>
+          <w:lang w:val="en-US"/>
+        </w:rPr>
+        <w:t>@echo off</w:t>
+      </w:r>
+    </w:p>
+    <w:p>
+      <w:pPr>
+        <w:shd w:val="clear" w:color="auto" w:fill="000000" w:themeFill="text1"/>
+        <w:rPr>
+          <w:b/>
+          <w:lang w:val="en-US"/>
+        </w:rPr>
+      </w:pPr>
+      <w:r>
+        <w:rPr>
+          <w:b/>
+          <w:lang w:val="en-US"/>
+        </w:rPr>
+        <w:t>rem Activate the virtual environment (if you are using one)</w:t>
+      </w:r>
+    </w:p>
+    <w:p>
+      <w:pPr>
+        <w:shd w:val="clear" w:color="auto" w:fill="000000" w:themeFill="text1"/>
+        <w:rPr>
+          <w:b/>
+          <w:lang w:val="en-US"/>
+        </w:rPr>
+      </w:pPr>
+      <w:r>
+        <w:rPr>
+          <w:b/>
+          <w:lang w:val="en-US"/>
+        </w:rPr>
+        <w:t xml:space="preserve">call </w:t>
+      </w:r>
+      <w:proofErr w:type="spellStart"/>
+      <w:r>
+        <w:rPr>
+          <w:b/>
+          <w:lang w:val="en-US"/>
+        </w:rPr>
+        <w:t>venv</w:t>
+      </w:r>
+      <w:proofErr w:type="spellEnd"/>
+      <w:r>
+        <w:rPr>
+          <w:b/>
+          <w:lang w:val="en-US"/>
+        </w:rPr>
+        <w:t>\Scripts\activate</w:t>
+      </w:r>
+    </w:p>
+    <w:p>
+      <w:pPr>
+        <w:shd w:val="clear" w:color="auto" w:fill="000000" w:themeFill="text1"/>
+        <w:rPr>
+          <w:b/>
+          <w:lang w:val="en-US"/>
+        </w:rPr>
+      </w:pPr>
+    </w:p>
+    <w:p>
+      <w:pPr>
+        <w:shd w:val="clear" w:color="auto" w:fill="000000" w:themeFill="text1"/>
+        <w:rPr>
+          <w:b/>
+          <w:lang w:val="en-US"/>
+        </w:rPr>
+      </w:pPr>
+      <w:r>
+        <w:rPr>
+          <w:b/>
+          <w:lang w:val="en-US"/>
+        </w:rPr>
+        <w:t>rem Run Behave tests with specified options</w:t>
+      </w:r>
+    </w:p>
+    <w:p>
+      <w:pPr>
+        <w:shd w:val="clear" w:color="auto" w:fill="000000" w:themeFill="text1"/>
+        <w:rPr>
+          <w:b/>
+          <w:lang w:val="en-US"/>
+        </w:rPr>
+      </w:pPr>
+      <w:r>
+        <w:rPr>
+          <w:b/>
+          <w:lang w:val="en-US"/>
+        </w:rPr>
+        <w:t>behave -f pretty -o test-results</w:t>
+      </w:r>
+    </w:p>
+    <w:p>
+      <w:pPr>
+        <w:shd w:val="clear" w:color="auto" w:fill="000000" w:themeFill="text1"/>
+        <w:rPr>
+          <w:b/>
+          <w:lang w:val="en-US"/>
+        </w:rPr>
+      </w:pPr>
+    </w:p>
+    <w:p>
+      <w:pPr>
+        <w:shd w:val="clear" w:color="auto" w:fill="000000" w:themeFill="text1"/>
+        <w:rPr>
+          <w:b/>
+          <w:lang w:val="en-US"/>
+        </w:rPr>
+      </w:pPr>
+      <w:r>
+        <w:rPr>
+          <w:b/>
+          <w:lang w:val="en-US"/>
+        </w:rPr>
+        <w:t>rem Deactivate the virtual environment (if activated)</w:t>
+      </w:r>
+    </w:p>
+    <w:p>
+      <w:pPr>
+        <w:shd w:val="clear" w:color="auto" w:fill="000000" w:themeFill="text1"/>
+        <w:rPr>
+          <w:b/>
+          <w:lang w:val="en-US"/>
+        </w:rPr>
+      </w:pPr>
+      <w:r>
+        <w:rPr>
+          <w:b/>
+          <w:lang w:val="en-US"/>
+        </w:rPr>
+        <w:t>deactivate</w:t>
+      </w:r>
+    </w:p>
+    <w:p>
+      <w:pPr>
+        <w:rPr>
+          <w:lang w:val="en-US"/>
+        </w:rPr>
+      </w:pPr>
+    </w:p>
+    <w:p>
+      <w:pPr>
         <w:rPr>
           <w:b/>
           <w:sz w:val="28"/>
           <w:szCs w:val="28"/>
           <w:lang w:val="en-US"/>
         </w:rPr>
-        <w:t xml:space="preserve">: </w:t>
-      </w:r>
+      </w:pPr>
       <w:r>
         <w:rPr>
           <w:b/>
@@ -3453,217 +3608,19 @@
           <w:szCs w:val="28"/>
           <w:lang w:val="en-US"/>
         </w:rPr>
-        <w:t>Create Batch File</w:t>
-      </w:r>
-    </w:p>
-    <w:p>
-      <w:pPr>
-        <w:rPr>
-          <w:lang w:val="en-US"/>
-        </w:rPr>
-      </w:pPr>
-      <w:r>
-        <w:rPr>
-          <w:lang w:val="en-US"/>
-        </w:rPr>
-        <w:t xml:space="preserve">Here we will </w:t>
-      </w:r>
-      <w:r>
-        <w:rPr>
-          <w:lang w:val="en-US"/>
-        </w:rPr>
-        <w:t>create a batch file (</w:t>
+        <w:t xml:space="preserve">Step6: Generate </w:t>
       </w:r>
       <w:proofErr w:type="spellStart"/>
       <w:r>
-        <w:rPr>
-          <w:lang w:val="en-US"/>
-        </w:rPr>
-        <w:t>e.g</w:t>
-      </w:r>
-      <w:proofErr w:type="spellEnd"/>
-      <w:r>
-        <w:rPr>
-          <w:lang w:val="en-US"/>
-        </w:rPr>
-        <w:t xml:space="preserve"> runtest.bat) to run our test.</w:t>
-      </w:r>
-    </w:p>
-    <w:p>
-      <w:pPr>
-        <w:rPr>
-          <w:lang w:val="en-US"/>
-        </w:rPr>
-      </w:pPr>
-      <w:r>
-        <w:rPr>
-          <w:lang w:val="en-US"/>
-        </w:rPr>
-        <w:t>I’ve created batch file inside main directory too.</w:t>
-      </w:r>
-    </w:p>
-    <w:p>
-      <w:pPr>
-        <w:shd w:val="clear" w:color="auto" w:fill="000000" w:themeFill="text1"/>
-        <w:rPr>
-          <w:b/>
-          <w:lang w:val="en-US"/>
-        </w:rPr>
-      </w:pPr>
-      <w:r>
-        <w:rPr>
-          <w:b/>
-          <w:lang w:val="en-US"/>
-        </w:rPr>
-        <w:t>@echo off</w:t>
-      </w:r>
-    </w:p>
-    <w:p>
-      <w:pPr>
-        <w:shd w:val="clear" w:color="auto" w:fill="000000" w:themeFill="text1"/>
-        <w:rPr>
-          <w:b/>
-          <w:lang w:val="en-US"/>
-        </w:rPr>
-      </w:pPr>
-      <w:r>
-        <w:rPr>
-          <w:b/>
-          <w:lang w:val="en-US"/>
-        </w:rPr>
-        <w:t>rem Activate the virtual environment (if you are using one)</w:t>
-      </w:r>
-    </w:p>
-    <w:p>
-      <w:pPr>
-        <w:shd w:val="clear" w:color="auto" w:fill="000000" w:themeFill="text1"/>
-        <w:rPr>
-          <w:b/>
-          <w:lang w:val="en-US"/>
-        </w:rPr>
-      </w:pPr>
-      <w:r>
-        <w:rPr>
-          <w:b/>
-          <w:lang w:val="en-US"/>
-        </w:rPr>
-        <w:t xml:space="preserve">call </w:t>
-      </w:r>
-      <w:proofErr w:type="spellStart"/>
-      <w:r>
-        <w:rPr>
-          <w:b/>
-          <w:lang w:val="en-US"/>
-        </w:rPr>
-        <w:t>venv</w:t>
-      </w:r>
-      <w:proofErr w:type="spellEnd"/>
-      <w:r>
-        <w:rPr>
-          <w:b/>
-          <w:lang w:val="en-US"/>
-        </w:rPr>
-        <w:t>\Scripts\activate</w:t>
-      </w:r>
-    </w:p>
-    <w:p>
-      <w:pPr>
-        <w:shd w:val="clear" w:color="auto" w:fill="000000" w:themeFill="text1"/>
-        <w:rPr>
-          <w:b/>
-          <w:lang w:val="en-US"/>
-        </w:rPr>
-      </w:pPr>
-    </w:p>
-    <w:p>
-      <w:pPr>
-        <w:shd w:val="clear" w:color="auto" w:fill="000000" w:themeFill="text1"/>
-        <w:rPr>
-          <w:b/>
-          <w:lang w:val="en-US"/>
-        </w:rPr>
-      </w:pPr>
-      <w:r>
-        <w:rPr>
-          <w:b/>
-          <w:lang w:val="en-US"/>
-        </w:rPr>
-        <w:t>rem Run Behave tests with specified options</w:t>
-      </w:r>
-    </w:p>
-    <w:p>
-      <w:pPr>
-        <w:shd w:val="clear" w:color="auto" w:fill="000000" w:themeFill="text1"/>
-        <w:rPr>
-          <w:b/>
-          <w:lang w:val="en-US"/>
-        </w:rPr>
-      </w:pPr>
-      <w:r>
-        <w:rPr>
-          <w:b/>
-          <w:lang w:val="en-US"/>
-        </w:rPr>
-        <w:t>behave -f pretty -o test-results</w:t>
-      </w:r>
-    </w:p>
-    <w:p>
-      <w:pPr>
-        <w:shd w:val="clear" w:color="auto" w:fill="000000" w:themeFill="text1"/>
-        <w:rPr>
-          <w:b/>
-          <w:lang w:val="en-US"/>
-        </w:rPr>
-      </w:pPr>
-    </w:p>
-    <w:p>
-      <w:pPr>
-        <w:shd w:val="clear" w:color="auto" w:fill="000000" w:themeFill="text1"/>
-        <w:rPr>
-          <w:b/>
-          <w:lang w:val="en-US"/>
-        </w:rPr>
-      </w:pPr>
-      <w:r>
-        <w:rPr>
-          <w:b/>
-          <w:lang w:val="en-US"/>
-        </w:rPr>
-        <w:t>rem Deactivate the virtual environment (if activated)</w:t>
-      </w:r>
-    </w:p>
-    <w:p>
-      <w:pPr>
-        <w:shd w:val="clear" w:color="auto" w:fill="000000" w:themeFill="text1"/>
-        <w:rPr>
-          <w:b/>
-          <w:lang w:val="en-US"/>
-        </w:rPr>
-      </w:pPr>
-      <w:r>
-        <w:rPr>
-          <w:b/>
-          <w:lang w:val="en-US"/>
-        </w:rPr>
-        <w:t>deactivate</w:t>
-      </w:r>
-    </w:p>
-    <w:p>
-      <w:pPr>
-        <w:rPr>
-          <w:lang w:val="en-US"/>
-        </w:rPr>
-      </w:pPr>
-    </w:p>
-    <w:p>
-      <w:pPr>
         <w:rPr>
           <w:b/>
           <w:sz w:val="28"/>
           <w:szCs w:val="28"/>
           <w:lang w:val="en-US"/>
         </w:rPr>
-      </w:pPr>
+        <w:t>BehaveX</w:t>
+      </w:r>
+      <w:proofErr w:type="spellEnd"/>
       <w:r>
         <w:rPr>
           <w:b/>
@@ -3671,17 +3628,127 @@
           <w:szCs w:val="28"/>
           <w:lang w:val="en-US"/>
         </w:rPr>
-        <w:t>Step6</w:t>
-      </w:r>
-      <w:r>
+        <w:t xml:space="preserve"> Report</w:t>
+      </w:r>
+    </w:p>
+    <w:p>
+      <w:pPr>
+        <w:rPr>
+          <w:lang w:val="en-US"/>
+        </w:rPr>
+      </w:pPr>
+      <w:proofErr w:type="spellStart"/>
+      <w:r>
+        <w:rPr>
+          <w:lang w:val="en-US"/>
+        </w:rPr>
+        <w:t>BehaveX</w:t>
+      </w:r>
+      <w:proofErr w:type="spellEnd"/>
+      <w:r>
+        <w:rPr>
+          <w:lang w:val="en-US"/>
+        </w:rPr>
+        <w:t xml:space="preserve"> generates reports automatically. By using</w:t>
+      </w:r>
+      <w:r>
+        <w:rPr>
+          <w:lang w:val="en-US"/>
+        </w:rPr>
+        <w:t xml:space="preserve"> </w:t>
+      </w:r>
+      <w:r>
+        <w:rPr>
+          <w:b/>
+          <w:shd w:val="clear" w:color="auto" w:fill="000000" w:themeFill="text1"/>
+          <w:lang w:val="en-US"/>
+        </w:rPr>
+        <w:t>behave</w:t>
+      </w:r>
+      <w:r>
+        <w:rPr>
+          <w:b/>
+          <w:shd w:val="clear" w:color="auto" w:fill="000000" w:themeFill="text1"/>
+          <w:lang w:val="en-US"/>
+        </w:rPr>
+        <w:t xml:space="preserve"> -f Pretty -o test-results</w:t>
+      </w:r>
+      <w:r>
+        <w:rPr>
+          <w:lang w:val="en-US"/>
+        </w:rPr>
+        <w:t xml:space="preserve"> in the batch file, it wi</w:t>
+      </w:r>
+      <w:r>
+        <w:rPr>
+          <w:lang w:val="en-US"/>
+        </w:rPr>
+        <w:t xml:space="preserve">ll generate the </w:t>
+      </w:r>
+      <w:proofErr w:type="spellStart"/>
+      <w:r>
+        <w:rPr>
+          <w:lang w:val="en-US"/>
+        </w:rPr>
+        <w:t>BehaveX</w:t>
+      </w:r>
+      <w:proofErr w:type="spellEnd"/>
+      <w:r>
+        <w:rPr>
+          <w:lang w:val="en-US"/>
+        </w:rPr>
+        <w:t xml:space="preserve"> report</w:t>
+      </w:r>
+      <w:r>
+        <w:rPr>
+          <w:lang w:val="en-US"/>
+        </w:rPr>
+        <w:t>.</w:t>
+      </w:r>
+    </w:p>
+    <w:p>
+      <w:pPr>
+        <w:rPr>
+          <w:lang w:val="en-US"/>
+        </w:rPr>
+      </w:pPr>
+      <w:r>
+        <w:rPr>
+          <w:lang w:val="en-US"/>
+        </w:rPr>
+        <w:t>Report is getting generat</w:t>
+      </w:r>
+      <w:r>
+        <w:rPr>
+          <w:lang w:val="en-US"/>
+        </w:rPr>
+        <w:t>ed inside our main directory</w:t>
+      </w:r>
+      <w:bookmarkStart w:id="0" w:name="_GoBack"/>
+      <w:bookmarkEnd w:id="0"/>
+      <w:r>
+        <w:rPr>
+          <w:lang w:val="en-US"/>
+        </w:rPr>
+        <w:t>.</w:t>
+      </w:r>
+    </w:p>
+    <w:p>
+      <w:pPr>
+        <w:rPr>
+          <w:lang w:val="en-US"/>
+        </w:rPr>
+      </w:pPr>
+    </w:p>
+    <w:p>
+      <w:pPr>
         <w:rPr>
           <w:b/>
           <w:sz w:val="28"/>
           <w:szCs w:val="28"/>
           <w:lang w:val="en-US"/>
         </w:rPr>
-        <w:t xml:space="preserve">: </w:t>
-      </w:r>
+      </w:pPr>
       <w:r>
         <w:rPr>
           <w:b/>
@@ -3689,138 +3756,7 @@
           <w:szCs w:val="28"/>
           <w:lang w:val="en-US"/>
         </w:rPr>
-        <w:t xml:space="preserve">Generate </w:t>
-      </w:r>
-      <w:proofErr w:type="spellStart"/>
-      <w:r>
-        <w:rPr>
-          <w:b/>
-          <w:sz w:val="28"/>
-          <w:szCs w:val="28"/>
-          <w:lang w:val="en-US"/>
-        </w:rPr>
-        <w:t>BehaveX</w:t>
-      </w:r>
-      <w:proofErr w:type="spellEnd"/>
-      <w:r>
-        <w:rPr>
-          <w:b/>
-          <w:sz w:val="28"/>
-          <w:szCs w:val="28"/>
-          <w:lang w:val="en-US"/>
-        </w:rPr>
-        <w:t xml:space="preserve"> Report</w:t>
-      </w:r>
-    </w:p>
-    <w:p>
-      <w:pPr>
-        <w:rPr>
-          <w:lang w:val="en-US"/>
-        </w:rPr>
-      </w:pPr>
-      <w:proofErr w:type="spellStart"/>
-      <w:r>
-        <w:rPr>
-          <w:lang w:val="en-US"/>
-        </w:rPr>
-        <w:t>BehaveX</w:t>
-      </w:r>
-      <w:proofErr w:type="spellEnd"/>
-      <w:r>
-        <w:rPr>
-          <w:lang w:val="en-US"/>
-        </w:rPr>
-        <w:t xml:space="preserve"> generates reports automatically. By using</w:t>
-      </w:r>
-      <w:r>
-        <w:rPr>
-          <w:lang w:val="en-US"/>
-        </w:rPr>
-        <w:t xml:space="preserve"> </w:t>
-      </w:r>
-      <w:r>
-        <w:rPr>
-          <w:b/>
-          <w:shd w:val="clear" w:color="auto" w:fill="000000" w:themeFill="text1"/>
-          <w:lang w:val="en-US"/>
-        </w:rPr>
-        <w:t>behave</w:t>
-      </w:r>
-      <w:r>
-        <w:rPr>
-          <w:b/>
-          <w:shd w:val="clear" w:color="auto" w:fill="000000" w:themeFill="text1"/>
-          <w:lang w:val="en-US"/>
-        </w:rPr>
-        <w:t xml:space="preserve"> -f Pretty -o test-results</w:t>
-      </w:r>
-      <w:r>
-        <w:rPr>
-          <w:lang w:val="en-US"/>
-        </w:rPr>
-        <w:t xml:space="preserve"> in the batch file, it will generate the </w:t>
-      </w:r>
-      <w:proofErr w:type="spellStart"/>
-      <w:r>
-        <w:rPr>
-          <w:lang w:val="en-US"/>
-        </w:rPr>
-        <w:t>BehaveX</w:t>
-      </w:r>
-      <w:proofErr w:type="spellEnd"/>
-      <w:r>
-        <w:rPr>
-          <w:lang w:val="en-US"/>
-        </w:rPr>
-        <w:t xml:space="preserve"> report in the test-results directory.</w:t>
-      </w:r>
-    </w:p>
-    <w:p>
-      <w:pPr>
-        <w:rPr>
-          <w:lang w:val="en-US"/>
-        </w:rPr>
-      </w:pPr>
-      <w:r>
-        <w:rPr>
-          <w:lang w:val="en-US"/>
-        </w:rPr>
-        <w:t>Report is getting generated inside our main directory too.</w:t>
-      </w:r>
-    </w:p>
-    <w:p>
-      <w:pPr>
-        <w:rPr>
-          <w:lang w:val="en-US"/>
-        </w:rPr>
-      </w:pPr>
-    </w:p>
-    <w:p>
-      <w:pPr>
-        <w:rPr>
-          <w:b/>
-          <w:sz w:val="28"/>
-          <w:szCs w:val="28"/>
-          <w:lang w:val="en-US"/>
-        </w:rPr>
-      </w:pPr>
-      <w:r>
-        <w:rPr>
-          <w:b/>
-          <w:sz w:val="28"/>
-          <w:szCs w:val="28"/>
-          <w:lang w:val="en-US"/>
-        </w:rPr>
-        <w:t xml:space="preserve">Step6: </w:t>
-      </w:r>
-      <w:r>
-        <w:rPr>
-          <w:b/>
-          <w:sz w:val="28"/>
-          <w:szCs w:val="28"/>
-          <w:lang w:val="en-US"/>
-        </w:rPr>
-        <w:t>Run the code</w:t>
+        <w:t>Step6: Run the code</w:t>
       </w:r>
     </w:p>
     <w:p>
@@ -4304,7 +4240,8 @@
       </w:pPr>
       <w:r>
         <w:rPr>
-          <w:lang w:val="en-US"/>
+          <w:noProof/>
+          <w:lang w:eastAsia="en-IN"/>
         </w:rPr>
         <w:drawing>
           <wp:inline distT="0" distB="0" distL="0" distR="0" wp14:anchorId="028853E4" wp14:editId="4C17A972">
@@ -4479,7 +4416,8 @@
       </w:pPr>
       <w:r>
         <w:rPr>
-          <w:lang w:val="en-US"/>
+          <w:noProof/>
+          <w:lang w:eastAsia="en-IN"/>
         </w:rPr>
         <w:drawing>
           <wp:inline distT="0" distB="0" distL="0" distR="0" wp14:anchorId="5DA0D151" wp14:editId="50E6EA19">
@@ -4517,8 +4455,6 @@
           </wp:inline>
         </w:drawing>
       </w:r>
-      <w:bookmarkStart w:id="0" w:name="_GoBack"/>
-      <w:bookmarkEnd w:id="0"/>
     </w:p>
     <w:p>
       <w:pPr>
@@ -6497,6 +6433,7 @@
   <w:style w:type="character" w:default="1" w:styleId="DefaultParagraphFont">
     <w:name w:val="Default Paragraph Font"/>
     <w:uiPriority w:val="1"/>
+    <w:semiHidden/>
     <w:unhideWhenUsed/>
   </w:style>
   <w:style w:type="table" w:default="1" w:styleId="TableNormal">

</xml_diff>